<commit_message>
Fixing typos in the doc
</commit_message>
<xml_diff>
--- a/assets/doc/Aderbal Farias Resume.docx
+++ b/assets/doc/Aderbal Farias Resume.docx
@@ -2178,35 +2178,7 @@
           <w:rFonts w:ascii="Calibri" w:hAnsi="Calibri" w:cs="Calibri"/>
           <w:lang w:val="en-US"/>
         </w:rPr>
-        <w:t xml:space="preserve">I was working there in a team of five I spent most of my time coding and discussing technical details with the other developers. I worked </w:t>
-      </w:r>
-      <w:r>
-        <w:rPr>
-          <w:rFonts w:ascii="Calibri" w:hAnsi="Calibri" w:cs="Calibri"/>
-          <w:lang w:val="en-US"/>
-        </w:rPr>
-        <w:t xml:space="preserve">for </w:t>
-      </w:r>
-      <w:r>
-        <w:rPr>
-          <w:rFonts w:ascii="Calibri" w:hAnsi="Calibri" w:cs="Calibri"/>
-          <w:lang w:val="en-US"/>
-        </w:rPr>
-        <w:t>six months at the company office and six months remotely, we built a system from the beginning to manage processes of business, it works automatizing tasks and helping the users mak</w:t>
-      </w:r>
-      <w:r>
-        <w:rPr>
-          <w:rFonts w:ascii="Calibri" w:hAnsi="Calibri" w:cs="Calibri"/>
-          <w:lang w:val="en-US"/>
-        </w:rPr>
-        <w:t>e</w:t>
-      </w:r>
-      <w:r>
-        <w:rPr>
-          <w:rFonts w:ascii="Calibri" w:hAnsi="Calibri" w:cs="Calibri"/>
-          <w:lang w:val="en-US"/>
-        </w:rPr>
-        <w:t xml:space="preserve"> decisions.</w:t>
+        <w:t>I was working there in a team of five I spent most of my time coding and discussing technical details with the other developers. I worked for six months at the company office and a year and a half remotely, we built a system from the beginning to manage processes of business, it works automatizing tasks and helping the users make decisions.</w:t>
       </w:r>
     </w:p>
     <w:p>
@@ -4244,6 +4216,7 @@
     </w:p>
     <w:p>
       <w:pPr>
+        <w:pStyle w:val="Normal"/>
         <w:spacing w:before="120" w:after="0"/>
         <w:jc w:val="both"/>
         <w:rPr>
@@ -4314,7 +4287,7 @@
           <w:shd w:val="clear" w:color="auto" w:fill="FFFFFF"/>
           <w:lang w:val="en-US"/>
         </w:rPr>
-        <w:t xml:space="preserve"> three clients (Sky, April and Tim) applying the principles of DDD architecture with ASP.NET MVC 5 and several features like SOLID principles and ADO.NET to optimize the performance of the reports because of the large amount of</w:t>
+        <w:t xml:space="preserve"> three clients (Sky, Abril and Tim) applying the principles of DDD architecture with ASP.NET MVC 5 and several features like SOLID principles and ADO.NET to optimize the performance of the reports because of the large amount of</w:t>
       </w:r>
       <w:r>
         <w:rPr>
@@ -4359,7 +4332,24 @@
           <w:shd w:val="clear" w:color="auto" w:fill="FFFFFF"/>
           <w:lang w:val="en-US"/>
         </w:rPr>
-        <w:t>monitor folders receiving files and also I worked on bug fixing for their legacy back-end code that had written in C# as well.</w:t>
+        <w:t xml:space="preserve">monitor folders receiving files and I </w:t>
+      </w:r>
+      <w:r>
+        <w:rPr>
+          <w:rFonts w:ascii="Calibri" w:hAnsi="Calibri" w:cs="Calibri"/>
+          <w:color w:val="000000" w:themeColor="text1" w:themeTint="FF" w:themeShade="FF"/>
+          <w:lang w:val="en-US"/>
+        </w:rPr>
+        <w:t>also</w:t>
+      </w:r>
+      <w:r>
+        <w:rPr>
+          <w:rFonts w:ascii="Calibri" w:hAnsi="Calibri" w:cs="Calibri"/>
+          <w:color w:val="000000"/>
+          <w:shd w:val="clear" w:color="auto" w:fill="FFFFFF"/>
+          <w:lang w:val="en-US"/>
+        </w:rPr>
+        <w:t xml:space="preserve"> worked on bug fixing for their legacy back-end code that had written in C# as well.</w:t>
       </w:r>
     </w:p>
     <w:p>
@@ -6858,7 +6848,7 @@
   </w:abstractNum>
   <w:abstractNum w:abstractNumId="2" w15:restartNumberingAfterBreak="0">
     <w:nsid w:val="07185855"/>
-    <w:multiLevelType w:val="hybridMultilevel"/>
+    <w:multiLevelType w:val="multilevel"/>
     <w:tmpl w:val="05EC8D60"/>
     <w:lvl w:ilvl="0" w:tplc="205CC88E">
       <w:start w:val="1"/>
@@ -6971,7 +6961,7 @@
   </w:abstractNum>
   <w:abstractNum w:abstractNumId="3" w15:restartNumberingAfterBreak="0">
     <w:nsid w:val="0A7C5926"/>
-    <w:multiLevelType w:val="hybridMultilevel"/>
+    <w:multiLevelType w:val="multilevel"/>
     <w:tmpl w:val="947CBF08"/>
     <w:lvl w:ilvl="0" w:tplc="205CC88E">
       <w:start w:val="1"/>
@@ -7084,7 +7074,7 @@
   </w:abstractNum>
   <w:abstractNum w:abstractNumId="4" w15:restartNumberingAfterBreak="0">
     <w:nsid w:val="0EBB52E0"/>
-    <w:multiLevelType w:val="hybridMultilevel"/>
+    <w:multiLevelType w:val="multilevel"/>
     <w:tmpl w:val="48903AC4"/>
     <w:lvl w:ilvl="0" w:tplc="04160001">
       <w:start w:val="1"/>
@@ -7197,13 +7187,13 @@
   </w:abstractNum>
   <w:abstractNum w:abstractNumId="5" w15:restartNumberingAfterBreak="0">
     <w:nsid w:val="16711771"/>
-    <w:multiLevelType w:val="multilevel"/>
+    <w:multiLevelType w:val="hybridMultilevel"/>
     <w:tmpl w:val="0416001D"/>
     <w:numStyleLink w:val="a"/>
   </w:abstractNum>
   <w:abstractNum w:abstractNumId="6" w15:restartNumberingAfterBreak="0">
     <w:nsid w:val="180C27DA"/>
-    <w:multiLevelType w:val="multilevel"/>
+    <w:multiLevelType w:val="hybridMultilevel"/>
     <w:tmpl w:val="04E64EC2"/>
     <w:lvl w:ilvl="0">
       <w:start w:val="1"/>
@@ -7254,7 +7244,7 @@
   </w:abstractNum>
   <w:abstractNum w:abstractNumId="7" w15:restartNumberingAfterBreak="0">
     <w:nsid w:val="1BE01257"/>
-    <w:multiLevelType w:val="multilevel"/>
+    <w:multiLevelType w:val="hybridMultilevel"/>
     <w:tmpl w:val="6A3E3CCE"/>
     <w:lvl w:ilvl="0">
       <w:start w:val="1"/>
@@ -7305,7 +7295,7 @@
   </w:abstractNum>
   <w:abstractNum w:abstractNumId="8" w15:restartNumberingAfterBreak="0">
     <w:nsid w:val="1E6134A6"/>
-    <w:multiLevelType w:val="multilevel"/>
+    <w:multiLevelType w:val="hybridMultilevel"/>
     <w:tmpl w:val="FBD023F6"/>
     <w:lvl w:ilvl="0">
       <w:start w:val="1"/>
@@ -7454,7 +7444,7 @@
   </w:abstractNum>
   <w:abstractNum w:abstractNumId="9" w15:restartNumberingAfterBreak="0">
     <w:nsid w:val="1ED62D32"/>
-    <w:multiLevelType w:val="multilevel"/>
+    <w:multiLevelType w:val="hybridMultilevel"/>
     <w:tmpl w:val="06D44C88"/>
     <w:lvl w:ilvl="0">
       <w:start w:val="1"/>
@@ -7716,7 +7706,7 @@
   </w:abstractNum>
   <w:abstractNum w:abstractNumId="11" w15:restartNumberingAfterBreak="0">
     <w:nsid w:val="21A56BFE"/>
-    <w:multiLevelType w:val="hybridMultilevel"/>
+    <w:multiLevelType w:val="multilevel"/>
     <w:tmpl w:val="435EE372"/>
     <w:lvl w:ilvl="0" w:tplc="205CC88E">
       <w:start w:val="1"/>
@@ -7829,7 +7819,7 @@
   </w:abstractNum>
   <w:abstractNum w:abstractNumId="12" w15:restartNumberingAfterBreak="0">
     <w:nsid w:val="21D51FD3"/>
-    <w:multiLevelType w:val="multilevel"/>
+    <w:multiLevelType w:val="hybridMultilevel"/>
     <w:tmpl w:val="266C609C"/>
     <w:lvl w:ilvl="0">
       <w:start w:val="1"/>
@@ -8240,7 +8230,7 @@
   </w:abstractNum>
   <w:abstractNum w:abstractNumId="15" w15:restartNumberingAfterBreak="0">
     <w:nsid w:val="31886D05"/>
-    <w:multiLevelType w:val="multilevel"/>
+    <w:multiLevelType w:val="hybridMultilevel"/>
     <w:tmpl w:val="31141F42"/>
     <w:lvl w:ilvl="0">
       <w:start w:val="1"/>
@@ -8389,7 +8379,7 @@
   </w:abstractNum>
   <w:abstractNum w:abstractNumId="16" w15:restartNumberingAfterBreak="0">
     <w:nsid w:val="34B82EB0"/>
-    <w:multiLevelType w:val="hybridMultilevel"/>
+    <w:multiLevelType w:val="multilevel"/>
     <w:tmpl w:val="BF942C30"/>
     <w:lvl w:ilvl="0" w:tplc="205CC88E">
       <w:start w:val="1"/>
@@ -8502,7 +8492,7 @@
   </w:abstractNum>
   <w:abstractNum w:abstractNumId="17" w15:restartNumberingAfterBreak="0">
     <w:nsid w:val="3C430A76"/>
-    <w:multiLevelType w:val="hybridMultilevel"/>
+    <w:multiLevelType w:val="multilevel"/>
     <w:tmpl w:val="33582240"/>
     <w:lvl w:ilvl="0" w:tplc="04160001">
       <w:start w:val="1"/>
@@ -8615,7 +8605,7 @@
   </w:abstractNum>
   <w:abstractNum w:abstractNumId="18" w15:restartNumberingAfterBreak="0">
     <w:nsid w:val="45EA738B"/>
-    <w:multiLevelType w:val="hybridMultilevel"/>
+    <w:multiLevelType w:val="multilevel"/>
     <w:tmpl w:val="F4A2947E"/>
     <w:lvl w:ilvl="0" w:tplc="04160001">
       <w:start w:val="1"/>
@@ -8728,7 +8718,7 @@
   </w:abstractNum>
   <w:abstractNum w:abstractNumId="19" w15:restartNumberingAfterBreak="0">
     <w:nsid w:val="462F2E48"/>
-    <w:multiLevelType w:val="hybridMultilevel"/>
+    <w:multiLevelType w:val="multilevel"/>
     <w:tmpl w:val="7634095C"/>
     <w:lvl w:ilvl="0" w:tplc="8368B15A">
       <w:start w:val="5"/>
@@ -9156,7 +9146,7 @@
   </w:abstractNum>
   <w:abstractNum w:abstractNumId="23" w15:restartNumberingAfterBreak="0">
     <w:nsid w:val="57691D6B"/>
-    <w:multiLevelType w:val="hybridMultilevel"/>
+    <w:multiLevelType w:val="multilevel"/>
     <w:tmpl w:val="A7D8B056"/>
     <w:lvl w:ilvl="0" w:tplc="04160001">
       <w:start w:val="1"/>
@@ -9269,7 +9259,7 @@
   </w:abstractNum>
   <w:abstractNum w:abstractNumId="24" w15:restartNumberingAfterBreak="0">
     <w:nsid w:val="598D2F49"/>
-    <w:multiLevelType w:val="hybridMultilevel"/>
+    <w:multiLevelType w:val="multilevel"/>
     <w:tmpl w:val="D8B2D27E"/>
     <w:lvl w:ilvl="0" w:tplc="04160001">
       <w:start w:val="1"/>
@@ -10060,7 +10050,7 @@
   </w:abstractNum>
   <w:abstractNum w:abstractNumId="31" w15:restartNumberingAfterBreak="0">
     <w:nsid w:val="70652A83"/>
-    <w:multiLevelType w:val="multilevel"/>
+    <w:multiLevelType w:val="hybridMultilevel"/>
     <w:tmpl w:val="1A7ECEAC"/>
     <w:lvl w:ilvl="0">
       <w:start w:val="1"/>
@@ -10111,7 +10101,7 @@
   </w:abstractNum>
   <w:abstractNum w:abstractNumId="32" w15:restartNumberingAfterBreak="0">
     <w:nsid w:val="76903803"/>
-    <w:multiLevelType w:val="multilevel"/>
+    <w:multiLevelType w:val="hybridMultilevel"/>
     <w:tmpl w:val="F3E8C23A"/>
     <w:lvl w:ilvl="0">
       <w:start w:val="1"/>

</xml_diff>